<commit_message>
Cambio de formato de US Disparar Alarma
Cambio de formato de US Disparar Alarma
</commit_message>
<xml_diff>
--- a/doc/US-DispararAlerta.docx
+++ b/doc/US-DispararAlerta.docx
@@ -1,6 +1,6 @@
 
 <file path=word/document.xml><?xml version="1.0" encoding="utf-8"?>
-<w:document xmlns:wpc="http://schemas.microsoft.com/office/word/2010/wordprocessingCanvas" xmlns:cx="http://schemas.microsoft.com/office/drawing/2014/chartex" xmlns:mc="http://schemas.openxmlformats.org/markup-compatibility/2006" xmlns:o="urn:schemas-microsoft-com:office:office" xmlns:r="http://schemas.openxmlformats.org/officeDocument/2006/relationships" xmlns:m="http://schemas.openxmlformats.org/officeDocument/2006/math" xmlns:v="urn:schemas-microsoft-com:vml" xmlns:wp14="http://schemas.microsoft.com/office/word/2010/wordprocessingDrawing" xmlns:wp="http://schemas.openxmlformats.org/drawingml/2006/wordprocessingDrawing" xmlns:w10="urn:schemas-microsoft-com:office:word" xmlns:w="http://schemas.openxmlformats.org/wordprocessingml/2006/main" xmlns:w14="http://schemas.microsoft.com/office/word/2010/wordml" xmlns:w15="http://schemas.microsoft.com/office/word/2012/wordml" xmlns:w16se="http://schemas.microsoft.com/office/word/2015/wordml/symex" xmlns:wpg="http://schemas.microsoft.com/office/word/2010/wordprocessingGroup" xmlns:wpi="http://schemas.microsoft.com/office/word/2010/wordprocessingInk" xmlns:wne="http://schemas.microsoft.com/office/word/2006/wordml" xmlns:wps="http://schemas.microsoft.com/office/word/2010/wordprocessingShape" mc:Ignorable="w14 w15 w16se wp14">
+<w:document xmlns:wpc="http://schemas.microsoft.com/office/word/2010/wordprocessingCanvas" xmlns:mc="http://schemas.openxmlformats.org/markup-compatibility/2006" xmlns:o="urn:schemas-microsoft-com:office:office" xmlns:r="http://schemas.openxmlformats.org/officeDocument/2006/relationships" xmlns:m="http://schemas.openxmlformats.org/officeDocument/2006/math" xmlns:v="urn:schemas-microsoft-com:vml" xmlns:wp14="http://schemas.microsoft.com/office/word/2010/wordprocessingDrawing" xmlns:wp="http://schemas.openxmlformats.org/drawingml/2006/wordprocessingDrawing" xmlns:w10="urn:schemas-microsoft-com:office:word" xmlns:w="http://schemas.openxmlformats.org/wordprocessingml/2006/main" xmlns:w14="http://schemas.microsoft.com/office/word/2010/wordml" xmlns:w15="http://schemas.microsoft.com/office/word/2012/wordml" xmlns:wpg="http://schemas.microsoft.com/office/word/2010/wordprocessingGroup" xmlns:wpi="http://schemas.microsoft.com/office/word/2010/wordprocessingInk" xmlns:wne="http://schemas.microsoft.com/office/word/2006/wordml" xmlns:wps="http://schemas.microsoft.com/office/word/2010/wordprocessingShape" mc:Ignorable="w14 w15 wp14">
   <w:body>
     <w:p>
       <w:pPr>
@@ -11,7 +11,6 @@
           <w:szCs w:val="24"/>
         </w:rPr>
       </w:pPr>
-      <w:bookmarkStart w:id="0" w:name="_GoBack"/>
     </w:p>
     <w:tbl>
       <w:tblPr>
@@ -221,7 +220,6 @@
                 <w:szCs w:val="24"/>
               </w:rPr>
             </w:pPr>
-            <w:proofErr w:type="spellStart"/>
             <w:r>
               <w:rPr>
                 <w:rFonts w:ascii="Times New Roman" w:eastAsia="Times New Roman" w:hAnsi="Times New Roman" w:cs="Times New Roman"/>
@@ -232,7 +230,6 @@
               </w:rPr>
               <w:t>Quiero</w:t>
             </w:r>
-            <w:proofErr w:type="spellEnd"/>
           </w:p>
         </w:tc>
         <w:tc>
@@ -262,49 +259,15 @@
                 <w:szCs w:val="24"/>
               </w:rPr>
             </w:pPr>
-            <w:proofErr w:type="spellStart"/>
-            <w:r>
-              <w:rPr>
-                <w:rFonts w:ascii="Times New Roman" w:eastAsia="Times New Roman" w:hAnsi="Times New Roman" w:cs="Times New Roman"/>
-                <w:bCs/>
-                <w:color w:val="000000"/>
-                <w:sz w:val="24"/>
-                <w:szCs w:val="24"/>
-              </w:rPr>
-              <w:t>Disparar</w:t>
-            </w:r>
-            <w:proofErr w:type="spellEnd"/>
-            <w:r>
-              <w:rPr>
-                <w:rFonts w:ascii="Times New Roman" w:eastAsia="Times New Roman" w:hAnsi="Times New Roman" w:cs="Times New Roman"/>
-                <w:bCs/>
-                <w:color w:val="000000"/>
-                <w:sz w:val="24"/>
-                <w:szCs w:val="24"/>
-              </w:rPr>
-              <w:t xml:space="preserve"> </w:t>
-            </w:r>
-            <w:proofErr w:type="spellStart"/>
-            <w:r>
-              <w:rPr>
-                <w:rFonts w:ascii="Times New Roman" w:eastAsia="Times New Roman" w:hAnsi="Times New Roman" w:cs="Times New Roman"/>
-                <w:bCs/>
-                <w:color w:val="000000"/>
-                <w:sz w:val="24"/>
-                <w:szCs w:val="24"/>
-              </w:rPr>
-              <w:t>alerta</w:t>
-            </w:r>
-            <w:proofErr w:type="spellEnd"/>
-            <w:r>
-              <w:rPr>
-                <w:rFonts w:ascii="Times New Roman" w:eastAsia="Times New Roman" w:hAnsi="Times New Roman" w:cs="Times New Roman"/>
-                <w:bCs/>
-                <w:color w:val="000000"/>
-                <w:sz w:val="24"/>
-                <w:szCs w:val="24"/>
-              </w:rPr>
-              <w:t xml:space="preserve"> </w:t>
+            <w:r>
+              <w:rPr>
+                <w:rFonts w:ascii="Times New Roman" w:eastAsia="Times New Roman" w:hAnsi="Times New Roman" w:cs="Times New Roman"/>
+                <w:bCs/>
+                <w:color w:val="000000"/>
+                <w:sz w:val="24"/>
+                <w:szCs w:val="24"/>
+              </w:rPr>
+              <w:t xml:space="preserve">Disparar alerta </w:t>
             </w:r>
           </w:p>
         </w:tc>
@@ -479,7 +442,6 @@
                 <w:szCs w:val="24"/>
               </w:rPr>
             </w:pPr>
-            <w:proofErr w:type="spellStart"/>
             <w:r>
               <w:rPr>
                 <w:rFonts w:ascii="Times New Roman" w:eastAsia="Times New Roman" w:hAnsi="Times New Roman" w:cs="Times New Roman"/>
@@ -491,7 +453,6 @@
               </w:rPr>
               <w:t>Tareas</w:t>
             </w:r>
-            <w:proofErr w:type="spellEnd"/>
           </w:p>
         </w:tc>
         <w:tc>
@@ -522,7 +483,6 @@
                 <w:szCs w:val="24"/>
               </w:rPr>
             </w:pPr>
-            <w:proofErr w:type="spellStart"/>
             <w:r>
               <w:rPr>
                 <w:rFonts w:ascii="Times New Roman" w:eastAsia="Times New Roman" w:hAnsi="Times New Roman" w:cs="Times New Roman"/>
@@ -532,43 +492,7 @@
                 <w:sz w:val="24"/>
                 <w:szCs w:val="24"/>
               </w:rPr>
-              <w:t>Esfuerzo</w:t>
-            </w:r>
-            <w:proofErr w:type="spellEnd"/>
-            <w:r>
-              <w:rPr>
-                <w:rFonts w:ascii="Times New Roman" w:eastAsia="Times New Roman" w:hAnsi="Times New Roman" w:cs="Times New Roman"/>
-                <w:b/>
-                <w:bCs/>
-                <w:color w:val="000000"/>
-                <w:sz w:val="24"/>
-                <w:szCs w:val="24"/>
-              </w:rPr>
-              <w:t xml:space="preserve"> (</w:t>
-            </w:r>
-            <w:proofErr w:type="spellStart"/>
-            <w:r>
-              <w:rPr>
-                <w:rFonts w:ascii="Times New Roman" w:eastAsia="Times New Roman" w:hAnsi="Times New Roman" w:cs="Times New Roman"/>
-                <w:b/>
-                <w:bCs/>
-                <w:color w:val="000000"/>
-                <w:sz w:val="24"/>
-                <w:szCs w:val="24"/>
-              </w:rPr>
-              <w:t>hs</w:t>
-            </w:r>
-            <w:proofErr w:type="spellEnd"/>
-            <w:r>
-              <w:rPr>
-                <w:rFonts w:ascii="Times New Roman" w:eastAsia="Times New Roman" w:hAnsi="Times New Roman" w:cs="Times New Roman"/>
-                <w:b/>
-                <w:bCs/>
-                <w:color w:val="000000"/>
-                <w:sz w:val="24"/>
-                <w:szCs w:val="24"/>
-              </w:rPr>
-              <w:t>)</w:t>
+              <w:t>Esfuerzo (hs)</w:t>
             </w:r>
           </w:p>
         </w:tc>
@@ -888,7 +812,6 @@
                 <w:szCs w:val="24"/>
               </w:rPr>
             </w:pPr>
-            <w:proofErr w:type="spellStart"/>
             <w:r>
               <w:rPr>
                 <w:rFonts w:ascii="Times New Roman" w:eastAsia="Times New Roman" w:hAnsi="Times New Roman" w:cs="Times New Roman"/>
@@ -899,7 +822,6 @@
               </w:rPr>
               <w:t>Hacer</w:t>
             </w:r>
-            <w:proofErr w:type="spellEnd"/>
           </w:p>
         </w:tc>
         <w:tc>
@@ -1036,7 +958,6 @@
                 <w:szCs w:val="24"/>
               </w:rPr>
             </w:pPr>
-            <w:proofErr w:type="spellStart"/>
             <w:r>
               <w:rPr>
                 <w:rFonts w:ascii="Times New Roman" w:eastAsia="Times New Roman" w:hAnsi="Times New Roman" w:cs="Times New Roman"/>
@@ -1067,7 +988,6 @@
               </w:rPr>
               <w:t>ndo</w:t>
             </w:r>
-            <w:proofErr w:type="spellEnd"/>
           </w:p>
         </w:tc>
         <w:tc>
@@ -1149,7 +1069,6 @@
                 <w:szCs w:val="24"/>
               </w:rPr>
             </w:pPr>
-            <w:proofErr w:type="spellStart"/>
             <w:r>
               <w:rPr>
                 <w:rFonts w:ascii="Times New Roman" w:eastAsia="Times New Roman" w:hAnsi="Times New Roman" w:cs="Times New Roman"/>
@@ -1160,7 +1079,6 @@
               </w:rPr>
               <w:t>Luego</w:t>
             </w:r>
-            <w:proofErr w:type="spellEnd"/>
           </w:p>
         </w:tc>
         <w:tc>
@@ -1230,6 +1148,7 @@
                 <w:color w:val="000000"/>
                 <w:sz w:val="24"/>
                 <w:szCs w:val="24"/>
+                <w:lang w:val="es-AR"/>
               </w:rPr>
             </w:pPr>
           </w:p>
@@ -1276,8 +1195,309 @@
           </w:p>
         </w:tc>
       </w:tr>
+    </w:tbl>
+    <w:p>
+      <w:pPr>
+        <w:rPr>
+          <w:lang w:val="es-AR"/>
+        </w:rPr>
+      </w:pPr>
+    </w:p>
+    <w:p>
+      <w:pPr>
+        <w:rPr>
+          <w:lang w:val="es-AR"/>
+        </w:rPr>
+      </w:pPr>
+    </w:p>
+    <w:p>
+      <w:pPr>
+        <w:rPr>
+          <w:b/>
+          <w:sz w:val="24"/>
+          <w:szCs w:val="24"/>
+          <w:u w:val="single"/>
+          <w:lang w:val="es-AR"/>
+        </w:rPr>
+      </w:pPr>
+      <w:r>
+        <w:rPr>
+          <w:b/>
+          <w:sz w:val="24"/>
+          <w:szCs w:val="24"/>
+          <w:u w:val="single"/>
+          <w:lang w:val="es-AR"/>
+        </w:rPr>
+        <w:t>HU1</w:t>
+      </w:r>
+      <w:bookmarkStart w:id="0" w:name="_GoBack"/>
       <w:bookmarkEnd w:id="0"/>
-    </w:tbl>
+      <w:r>
+        <w:rPr>
+          <w:b/>
+          <w:sz w:val="24"/>
+          <w:szCs w:val="24"/>
+          <w:u w:val="single"/>
+          <w:lang w:val="es-AR"/>
+        </w:rPr>
+        <w:t>:</w:t>
+      </w:r>
+      <w:r>
+        <w:rPr>
+          <w:sz w:val="24"/>
+          <w:szCs w:val="24"/>
+          <w:u w:val="single"/>
+          <w:lang w:val="es-AR"/>
+        </w:rPr>
+        <w:t xml:space="preserve"> </w:t>
+      </w:r>
+      <w:r>
+        <w:rPr>
+          <w:b/>
+          <w:sz w:val="24"/>
+          <w:szCs w:val="24"/>
+          <w:u w:val="single"/>
+          <w:lang w:val="es-AR"/>
+        </w:rPr>
+        <w:t>Disparar Alerta</w:t>
+      </w:r>
+    </w:p>
+    <w:p>
+      <w:pPr>
+        <w:jc w:val="both"/>
+        <w:rPr>
+          <w:b/>
+          <w:lang w:val="es-AR"/>
+        </w:rPr>
+      </w:pPr>
+      <w:r>
+        <w:rPr>
+          <w:b/>
+          <w:lang w:val="es-AR"/>
+        </w:rPr>
+        <w:t xml:space="preserve">Como </w:t>
+      </w:r>
+      <w:r>
+        <w:rPr>
+          <w:lang w:val="es-AR"/>
+        </w:rPr>
+        <w:t xml:space="preserve">Contador doméstico </w:t>
+      </w:r>
+      <w:r>
+        <w:rPr>
+          <w:b/>
+          <w:lang w:val="es-AR"/>
+        </w:rPr>
+        <w:t xml:space="preserve">Quiero </w:t>
+      </w:r>
+      <w:r>
+        <w:rPr>
+          <w:lang w:val="es-AR"/>
+        </w:rPr>
+        <w:t xml:space="preserve">emitir una alerta al momento de un egreso monetario que supere determinado porcentaje del ingreso total mensual </w:t>
+      </w:r>
+      <w:r>
+        <w:rPr>
+          <w:b/>
+          <w:lang w:val="es-AR"/>
+        </w:rPr>
+        <w:t xml:space="preserve">Para </w:t>
+      </w:r>
+      <w:r>
+        <w:rPr>
+          <w:lang w:val="es-AR"/>
+        </w:rPr>
+        <w:t>tomar conocimiento de la proporción del saldo restante.</w:t>
+      </w:r>
+    </w:p>
+    <w:p>
+      <w:pPr>
+        <w:jc w:val="both"/>
+        <w:rPr>
+          <w:i/>
+          <w:u w:val="single"/>
+        </w:rPr>
+      </w:pPr>
+      <w:r>
+        <w:rPr>
+          <w:i/>
+          <w:u w:val="single"/>
+        </w:rPr>
+        <w:t>Criterios de Aceptación</w:t>
+      </w:r>
+    </w:p>
+    <w:p>
+      <w:pPr>
+        <w:numPr>
+          <w:ilvl w:val="0"/>
+          <w:numId w:val="1"/>
+        </w:numPr>
+        <w:pBdr>
+          <w:top w:val="nil"/>
+          <w:left w:val="nil"/>
+          <w:bottom w:val="nil"/>
+          <w:right w:val="nil"/>
+          <w:between w:val="nil"/>
+        </w:pBdr>
+        <w:contextualSpacing/>
+        <w:jc w:val="both"/>
+        <w:rPr>
+          <w:lang w:val="es-AR"/>
+        </w:rPr>
+      </w:pPr>
+      <w:r>
+        <w:rPr>
+          <w:lang w:val="es-AR"/>
+        </w:rPr>
+        <w:t>Ingresos total $100, generar alerta de tipo 95% al generar egreso de $98.</w:t>
+      </w:r>
+    </w:p>
+    <w:p>
+      <w:pPr>
+        <w:numPr>
+          <w:ilvl w:val="0"/>
+          <w:numId w:val="1"/>
+        </w:numPr>
+        <w:pBdr>
+          <w:top w:val="nil"/>
+          <w:left w:val="nil"/>
+          <w:bottom w:val="nil"/>
+          <w:right w:val="nil"/>
+          <w:between w:val="nil"/>
+        </w:pBdr>
+        <w:contextualSpacing/>
+        <w:jc w:val="both"/>
+        <w:rPr>
+          <w:lang w:val="es-AR"/>
+        </w:rPr>
+      </w:pPr>
+      <w:r>
+        <w:rPr>
+          <w:lang w:val="es-AR"/>
+        </w:rPr>
+        <w:t>Ingresos total $100, generar alerta de tipo 80% al generar egreso de $80.</w:t>
+      </w:r>
+    </w:p>
+    <w:p>
+      <w:pPr>
+        <w:numPr>
+          <w:ilvl w:val="0"/>
+          <w:numId w:val="1"/>
+        </w:numPr>
+        <w:pBdr>
+          <w:top w:val="nil"/>
+          <w:left w:val="nil"/>
+          <w:bottom w:val="nil"/>
+          <w:right w:val="nil"/>
+          <w:between w:val="nil"/>
+        </w:pBdr>
+        <w:contextualSpacing/>
+        <w:jc w:val="both"/>
+        <w:rPr>
+          <w:lang w:val="es-AR"/>
+        </w:rPr>
+      </w:pPr>
+      <w:r>
+        <w:rPr>
+          <w:lang w:val="es-AR"/>
+        </w:rPr>
+        <w:t>Ingresos total $100, generar alerta de tipo “Supera el saldo total” al generar egreso de $101.</w:t>
+      </w:r>
+    </w:p>
+    <w:p>
+      <w:pPr>
+        <w:numPr>
+          <w:ilvl w:val="0"/>
+          <w:numId w:val="1"/>
+        </w:numPr>
+        <w:pBdr>
+          <w:top w:val="nil"/>
+          <w:left w:val="nil"/>
+          <w:bottom w:val="nil"/>
+          <w:right w:val="nil"/>
+          <w:between w:val="nil"/>
+        </w:pBdr>
+        <w:contextualSpacing/>
+        <w:jc w:val="both"/>
+        <w:rPr>
+          <w:lang w:val="es-AR"/>
+        </w:rPr>
+      </w:pPr>
+      <w:r>
+        <w:rPr>
+          <w:lang w:val="es-AR"/>
+        </w:rPr>
+        <w:t>Ingresos total $100, no generar alerta al generar egreso de $79.</w:t>
+      </w:r>
+    </w:p>
+    <w:p>
+      <w:pPr>
+        <w:jc w:val="both"/>
+        <w:rPr>
+          <w:i/>
+          <w:u w:val="single"/>
+        </w:rPr>
+      </w:pPr>
+      <w:r>
+        <w:rPr>
+          <w:i/>
+          <w:u w:val="single"/>
+        </w:rPr>
+        <w:t>Tareas</w:t>
+      </w:r>
+    </w:p>
+    <w:p>
+      <w:pPr>
+        <w:numPr>
+          <w:ilvl w:val="0"/>
+          <w:numId w:val="2"/>
+        </w:numPr>
+        <w:pBdr>
+          <w:top w:val="nil"/>
+          <w:left w:val="nil"/>
+          <w:bottom w:val="nil"/>
+          <w:right w:val="nil"/>
+          <w:between w:val="nil"/>
+        </w:pBdr>
+        <w:contextualSpacing/>
+        <w:jc w:val="both"/>
+        <w:rPr>
+          <w:lang w:val="es-AR"/>
+        </w:rPr>
+      </w:pPr>
+      <w:r>
+        <w:rPr>
+          <w:lang w:val="es-AR"/>
+        </w:rPr>
+        <w:t>Cálculo de porcentaje de saldo restante → 2hs.</w:t>
+      </w:r>
+    </w:p>
+    <w:p>
+      <w:pPr>
+        <w:numPr>
+          <w:ilvl w:val="0"/>
+          <w:numId w:val="2"/>
+        </w:numPr>
+        <w:pBdr>
+          <w:top w:val="nil"/>
+          <w:left w:val="nil"/>
+          <w:bottom w:val="nil"/>
+          <w:right w:val="nil"/>
+          <w:between w:val="nil"/>
+        </w:pBdr>
+        <w:contextualSpacing/>
+        <w:jc w:val="both"/>
+        <w:rPr>
+          <w:lang w:val="es-AR"/>
+        </w:rPr>
+      </w:pPr>
+      <w:r>
+        <w:rPr>
+          <w:lang w:val="es-AR"/>
+        </w:rPr>
+        <w:t>Verificación de notificación de alerta → 6hs.</w:t>
+      </w:r>
+    </w:p>
     <w:p>
       <w:pPr>
         <w:rPr>
@@ -1295,8 +1515,245 @@
 </w:document>
 </file>
 
+<file path=word/numbering.xml><?xml version="1.0" encoding="utf-8"?>
+<w:numbering xmlns:wpc="http://schemas.microsoft.com/office/word/2010/wordprocessingCanvas" xmlns:mc="http://schemas.openxmlformats.org/markup-compatibility/2006" xmlns:o="urn:schemas-microsoft-com:office:office" xmlns:r="http://schemas.openxmlformats.org/officeDocument/2006/relationships" xmlns:m="http://schemas.openxmlformats.org/officeDocument/2006/math" xmlns:v="urn:schemas-microsoft-com:vml" xmlns:wp14="http://schemas.microsoft.com/office/word/2010/wordprocessingDrawing" xmlns:wp="http://schemas.openxmlformats.org/drawingml/2006/wordprocessingDrawing" xmlns:w10="urn:schemas-microsoft-com:office:word" xmlns:w="http://schemas.openxmlformats.org/wordprocessingml/2006/main" xmlns:w14="http://schemas.microsoft.com/office/word/2010/wordml" xmlns:w15="http://schemas.microsoft.com/office/word/2012/wordml" xmlns:wpg="http://schemas.microsoft.com/office/word/2010/wordprocessingGroup" xmlns:wpi="http://schemas.microsoft.com/office/word/2010/wordprocessingInk" xmlns:wne="http://schemas.microsoft.com/office/word/2006/wordml" xmlns:wps="http://schemas.microsoft.com/office/word/2010/wordprocessingShape" mc:Ignorable="w14 w15 wp14">
+  <w:abstractNum w:abstractNumId="0">
+    <w:nsid w:val="2B4947B6"/>
+    <w:multiLevelType w:val="multilevel"/>
+    <w:tmpl w:val="AD60B700"/>
+    <w:lvl w:ilvl="0">
+      <w:start w:val="1"/>
+      <w:numFmt w:val="bullet"/>
+      <w:lvlText w:val="●"/>
+      <w:lvlJc w:val="left"/>
+      <w:pPr>
+        <w:ind w:left="720" w:hanging="360"/>
+      </w:pPr>
+      <w:rPr>
+        <w:u w:val="none"/>
+      </w:rPr>
+    </w:lvl>
+    <w:lvl w:ilvl="1">
+      <w:start w:val="1"/>
+      <w:numFmt w:val="bullet"/>
+      <w:lvlText w:val="○"/>
+      <w:lvlJc w:val="left"/>
+      <w:pPr>
+        <w:ind w:left="1440" w:hanging="360"/>
+      </w:pPr>
+      <w:rPr>
+        <w:u w:val="none"/>
+      </w:rPr>
+    </w:lvl>
+    <w:lvl w:ilvl="2">
+      <w:start w:val="1"/>
+      <w:numFmt w:val="bullet"/>
+      <w:lvlText w:val="■"/>
+      <w:lvlJc w:val="left"/>
+      <w:pPr>
+        <w:ind w:left="2160" w:hanging="360"/>
+      </w:pPr>
+      <w:rPr>
+        <w:u w:val="none"/>
+      </w:rPr>
+    </w:lvl>
+    <w:lvl w:ilvl="3">
+      <w:start w:val="1"/>
+      <w:numFmt w:val="bullet"/>
+      <w:lvlText w:val="●"/>
+      <w:lvlJc w:val="left"/>
+      <w:pPr>
+        <w:ind w:left="2880" w:hanging="360"/>
+      </w:pPr>
+      <w:rPr>
+        <w:u w:val="none"/>
+      </w:rPr>
+    </w:lvl>
+    <w:lvl w:ilvl="4">
+      <w:start w:val="1"/>
+      <w:numFmt w:val="bullet"/>
+      <w:lvlText w:val="○"/>
+      <w:lvlJc w:val="left"/>
+      <w:pPr>
+        <w:ind w:left="3600" w:hanging="360"/>
+      </w:pPr>
+      <w:rPr>
+        <w:u w:val="none"/>
+      </w:rPr>
+    </w:lvl>
+    <w:lvl w:ilvl="5">
+      <w:start w:val="1"/>
+      <w:numFmt w:val="bullet"/>
+      <w:lvlText w:val="■"/>
+      <w:lvlJc w:val="left"/>
+      <w:pPr>
+        <w:ind w:left="4320" w:hanging="360"/>
+      </w:pPr>
+      <w:rPr>
+        <w:u w:val="none"/>
+      </w:rPr>
+    </w:lvl>
+    <w:lvl w:ilvl="6">
+      <w:start w:val="1"/>
+      <w:numFmt w:val="bullet"/>
+      <w:lvlText w:val="●"/>
+      <w:lvlJc w:val="left"/>
+      <w:pPr>
+        <w:ind w:left="5040" w:hanging="360"/>
+      </w:pPr>
+      <w:rPr>
+        <w:u w:val="none"/>
+      </w:rPr>
+    </w:lvl>
+    <w:lvl w:ilvl="7">
+      <w:start w:val="1"/>
+      <w:numFmt w:val="bullet"/>
+      <w:lvlText w:val="○"/>
+      <w:lvlJc w:val="left"/>
+      <w:pPr>
+        <w:ind w:left="5760" w:hanging="360"/>
+      </w:pPr>
+      <w:rPr>
+        <w:u w:val="none"/>
+      </w:rPr>
+    </w:lvl>
+    <w:lvl w:ilvl="8">
+      <w:start w:val="1"/>
+      <w:numFmt w:val="bullet"/>
+      <w:lvlText w:val="■"/>
+      <w:lvlJc w:val="left"/>
+      <w:pPr>
+        <w:ind w:left="6480" w:hanging="360"/>
+      </w:pPr>
+      <w:rPr>
+        <w:u w:val="none"/>
+      </w:rPr>
+    </w:lvl>
+  </w:abstractNum>
+  <w:abstractNum w:abstractNumId="1">
+    <w:nsid w:val="79312ED6"/>
+    <w:multiLevelType w:val="multilevel"/>
+    <w:tmpl w:val="127A3FCC"/>
+    <w:lvl w:ilvl="0">
+      <w:start w:val="1"/>
+      <w:numFmt w:val="bullet"/>
+      <w:lvlText w:val="●"/>
+      <w:lvlJc w:val="left"/>
+      <w:pPr>
+        <w:ind w:left="720" w:hanging="360"/>
+      </w:pPr>
+      <w:rPr>
+        <w:u w:val="none"/>
+      </w:rPr>
+    </w:lvl>
+    <w:lvl w:ilvl="1">
+      <w:start w:val="1"/>
+      <w:numFmt w:val="bullet"/>
+      <w:lvlText w:val="○"/>
+      <w:lvlJc w:val="left"/>
+      <w:pPr>
+        <w:ind w:left="1440" w:hanging="360"/>
+      </w:pPr>
+      <w:rPr>
+        <w:u w:val="none"/>
+      </w:rPr>
+    </w:lvl>
+    <w:lvl w:ilvl="2">
+      <w:start w:val="1"/>
+      <w:numFmt w:val="bullet"/>
+      <w:lvlText w:val="■"/>
+      <w:lvlJc w:val="left"/>
+      <w:pPr>
+        <w:ind w:left="2160" w:hanging="360"/>
+      </w:pPr>
+      <w:rPr>
+        <w:u w:val="none"/>
+      </w:rPr>
+    </w:lvl>
+    <w:lvl w:ilvl="3">
+      <w:start w:val="1"/>
+      <w:numFmt w:val="bullet"/>
+      <w:lvlText w:val="●"/>
+      <w:lvlJc w:val="left"/>
+      <w:pPr>
+        <w:ind w:left="2880" w:hanging="360"/>
+      </w:pPr>
+      <w:rPr>
+        <w:u w:val="none"/>
+      </w:rPr>
+    </w:lvl>
+    <w:lvl w:ilvl="4">
+      <w:start w:val="1"/>
+      <w:numFmt w:val="bullet"/>
+      <w:lvlText w:val="○"/>
+      <w:lvlJc w:val="left"/>
+      <w:pPr>
+        <w:ind w:left="3600" w:hanging="360"/>
+      </w:pPr>
+      <w:rPr>
+        <w:u w:val="none"/>
+      </w:rPr>
+    </w:lvl>
+    <w:lvl w:ilvl="5">
+      <w:start w:val="1"/>
+      <w:numFmt w:val="bullet"/>
+      <w:lvlText w:val="■"/>
+      <w:lvlJc w:val="left"/>
+      <w:pPr>
+        <w:ind w:left="4320" w:hanging="360"/>
+      </w:pPr>
+      <w:rPr>
+        <w:u w:val="none"/>
+      </w:rPr>
+    </w:lvl>
+    <w:lvl w:ilvl="6">
+      <w:start w:val="1"/>
+      <w:numFmt w:val="bullet"/>
+      <w:lvlText w:val="●"/>
+      <w:lvlJc w:val="left"/>
+      <w:pPr>
+        <w:ind w:left="5040" w:hanging="360"/>
+      </w:pPr>
+      <w:rPr>
+        <w:u w:val="none"/>
+      </w:rPr>
+    </w:lvl>
+    <w:lvl w:ilvl="7">
+      <w:start w:val="1"/>
+      <w:numFmt w:val="bullet"/>
+      <w:lvlText w:val="○"/>
+      <w:lvlJc w:val="left"/>
+      <w:pPr>
+        <w:ind w:left="5760" w:hanging="360"/>
+      </w:pPr>
+      <w:rPr>
+        <w:u w:val="none"/>
+      </w:rPr>
+    </w:lvl>
+    <w:lvl w:ilvl="8">
+      <w:start w:val="1"/>
+      <w:numFmt w:val="bullet"/>
+      <w:lvlText w:val="■"/>
+      <w:lvlJc w:val="left"/>
+      <w:pPr>
+        <w:ind w:left="6480" w:hanging="360"/>
+      </w:pPr>
+      <w:rPr>
+        <w:u w:val="none"/>
+      </w:rPr>
+    </w:lvl>
+  </w:abstractNum>
+  <w:num w:numId="1">
+    <w:abstractNumId w:val="0"/>
+  </w:num>
+  <w:num w:numId="2">
+    <w:abstractNumId w:val="1"/>
+  </w:num>
+</w:numbering>
+</file>
+
 <file path=word/styles.xml><?xml version="1.0" encoding="utf-8"?>
-<w:styles xmlns:mc="http://schemas.openxmlformats.org/markup-compatibility/2006" xmlns:r="http://schemas.openxmlformats.org/officeDocument/2006/relationships" xmlns:w="http://schemas.openxmlformats.org/wordprocessingml/2006/main" xmlns:w14="http://schemas.microsoft.com/office/word/2010/wordml" xmlns:w15="http://schemas.microsoft.com/office/word/2012/wordml" xmlns:w16se="http://schemas.microsoft.com/office/word/2015/wordml/symex" mc:Ignorable="w14 w15 w16se">
+<w:styles xmlns:mc="http://schemas.openxmlformats.org/markup-compatibility/2006" xmlns:r="http://schemas.openxmlformats.org/officeDocument/2006/relationships" xmlns:w="http://schemas.openxmlformats.org/wordprocessingml/2006/main" xmlns:w14="http://schemas.microsoft.com/office/word/2010/wordml" xmlns:w15="http://schemas.microsoft.com/office/word/2012/wordml" mc:Ignorable="w14 w15">
   <w:docDefaults>
     <w:rPrDefault>
       <w:rPr>

</xml_diff>